<commit_message>
updated .docx and Makefile
</commit_message>
<xml_diff>
--- a/innovations.docx
+++ b/innovations.docx
@@ -6,7 +6,7 @@
       <w:pPr>
         <w:pStyle w:val="Compact"/>
       </w:pPr>
-      <w:hyperlink r:id="rId20">
+      <w:hyperlink r:id="rId21">
         <w:r>
           <w:rPr>
             <w:rStyle w:val="Hyperlink"/>
@@ -19,11 +19,11 @@
       <w:pPr>
         <w:pStyle w:val="Heading1"/>
       </w:pPr>
-      <w:bookmarkStart w:id="21" w:name="recent-developments-in-scholarly-publishing-a-view-from-the-life-sciences"/>
+      <w:bookmarkStart w:id="22" w:name="recent-developments-in-scholarly-publishing-a-view-from-the-life-sciences"/>
+      <w:bookmarkEnd w:id="22"/>
       <w:r>
         <w:t xml:space="preserve">Recent developments in scholarly publishing: a view from the life sciences</w:t>
       </w:r>
-      <w:bookmarkEnd w:id="21"/>
     </w:p>
     <w:p>
       <w:pPr>
@@ -31,26 +31,6 @@
       </w:pPr>
       <w:r>
         <w:t xml:space="preserve">Stephen J Eglen</w:t>
-      </w:r>
-      <w:r>
-        <w:t xml:space="preserve"> </w:t>
-      </w:r>
-      <w:hyperlink r:id="rId22">
-        <w:r>
-          <w:rPr>
-            <w:rStyle w:val="Hyperlink"/>
-          </w:rPr>
-          <w:t xml:space="preserve">orcid</w:t>
-        </w:r>
-      </w:hyperlink>
-      <w:r>
-        <w:t xml:space="preserve">,</w:t>
-      </w:r>
-      <w:r>
-        <w:t xml:space="preserve"> </w:t>
-      </w:r>
-      <w:r>
-        <w:t xml:space="preserve">Ross Mounce</w:t>
       </w:r>
       <w:r>
         <w:t xml:space="preserve"> </w:t>
@@ -70,7 +50,7 @@
         <w:t xml:space="preserve"> </w:t>
       </w:r>
       <w:r>
-        <w:t xml:space="preserve">Laurent Gatto</w:t>
+        <w:t xml:space="preserve">Ross Mounce</w:t>
       </w:r>
       <w:r>
         <w:t xml:space="preserve"> </w:t>
@@ -90,7 +70,7 @@
         <w:t xml:space="preserve"> </w:t>
       </w:r>
       <w:r>
-        <w:t xml:space="preserve">Adrian M Currie</w:t>
+        <w:t xml:space="preserve">Laurent Gatto</w:t>
       </w:r>
       <w:r>
         <w:t xml:space="preserve"> </w:t>
@@ -104,6 +84,26 @@
         </w:r>
       </w:hyperlink>
       <w:r>
+        <w:t xml:space="preserve">,</w:t>
+      </w:r>
+      <w:r>
+        <w:t xml:space="preserve"> </w:t>
+      </w:r>
+      <w:r>
+        <w:t xml:space="preserve">Adrian M Currie</w:t>
+      </w:r>
+      <w:r>
+        <w:t xml:space="preserve"> </w:t>
+      </w:r>
+      <w:hyperlink r:id="rId26">
+        <w:r>
+          <w:rPr>
+            <w:rStyle w:val="Hyperlink"/>
+          </w:rPr>
+          <w:t xml:space="preserve">orcid</w:t>
+        </w:r>
+      </w:hyperlink>
+      <w:r>
         <w:t xml:space="preserve">.</w:t>
       </w:r>
     </w:p>
@@ -122,11 +122,11 @@
       <w:pPr>
         <w:pStyle w:val="Heading1"/>
       </w:pPr>
-      <w:bookmarkStart w:id="26" w:name="introduction"/>
+      <w:bookmarkStart w:id="27" w:name="introduction"/>
+      <w:bookmarkEnd w:id="27"/>
       <w:r>
         <w:t xml:space="preserve">Introduction</w:t>
       </w:r>
-      <w:bookmarkEnd w:id="26"/>
     </w:p>
     <w:p>
       <w:pPr>
@@ -163,7 +163,16 @@
         <w:t xml:space="preserve"> </w:t>
       </w:r>
       <w:r>
-        <w:t xml:space="preserve">contents [Brenner 1995]. Against the backdrop of highly competitive job and</w:t>
+        <w:t xml:space="preserve">contents</w:t>
+      </w:r>
+      <w:r>
+        <w:t xml:space="preserve"> </w:t>
+      </w:r>
+      <w:r>
+        <w:t xml:space="preserve">[@Brenner1995-kk]</w:t>
+      </w:r>
+      <w:r>
+        <w:t xml:space="preserve">. Against the backdrop of highly competitive job and</w:t>
       </w:r>
       <w:r>
         <w:t xml:space="preserve"> </w:t>
@@ -218,18 +227,30 @@
       <w:pPr>
         <w:pStyle w:val="Heading2"/>
       </w:pPr>
-      <w:bookmarkStart w:id="27" w:name="preprints"/>
+      <w:bookmarkStart w:id="28" w:name="preprints"/>
+      <w:bookmarkEnd w:id="28"/>
       <w:r>
         <w:t xml:space="preserve">Preprints</w:t>
       </w:r>
-      <w:bookmarkEnd w:id="27"/>
     </w:p>
     <w:p>
       <w:pPr>
         <w:pStyle w:val="FirstParagraph"/>
       </w:pPr>
       <w:r>
-        <w:t xml:space="preserve">Since 1991 ArXiv [Ginsparg 2017] has become a standard tool for</w:t>
+        <w:t xml:space="preserve">Since 1991 ArXiv</w:t>
+      </w:r>
+      <w:r>
+        <w:t xml:space="preserve"> </w:t>
+      </w:r>
+      <w:r>
+        <w:t xml:space="preserve">[@Ginsparg2017]</w:t>
+      </w:r>
+      <w:r>
+        <w:t xml:space="preserve"> </w:t>
+      </w:r>
+      <w:r>
+        <w:t xml:space="preserve">has become a standard tool for</w:t>
       </w:r>
       <w:r>
         <w:t xml:space="preserve"> </w:t>
@@ -283,7 +304,34 @@
         <w:t xml:space="preserve"> </w:t>
       </w:r>
       <w:r>
-        <w:t xml:space="preserve">by another group.</w:t>
+        <w:t xml:space="preserve">by another group. There is some historic</w:t>
+      </w:r>
+      <w:r>
+        <w:t xml:space="preserve"> </w:t>
+      </w:r>
+      <w:r>
+        <w:t xml:space="preserve">justification of these concerns, as an NIH experiment in preprints was</w:t>
+      </w:r>
+      <w:r>
+        <w:t xml:space="preserve"> </w:t>
+      </w:r>
+      <w:r>
+        <w:t xml:space="preserve">effectively halted in the 1960s by journals' refusal to accept</w:t>
+      </w:r>
+      <w:r>
+        <w:t xml:space="preserve"> </w:t>
+      </w:r>
+      <w:r>
+        <w:t xml:space="preserve">preprints for submission</w:t>
+      </w:r>
+      <w:r>
+        <w:t xml:space="preserve"> </w:t>
+      </w:r>
+      <w:r>
+        <w:t xml:space="preserve">[@Cobb2017-tv]</w:t>
+      </w:r>
+      <w:r>
+        <w:t xml:space="preserve">.</w:t>
       </w:r>
     </w:p>
     <w:p>
@@ -375,7 +423,7 @@
         <w:t xml:space="preserve"> </w:t>
       </w:r>
       <w:r>
-        <w:t xml:space="preserve">is, I’m not sure.)</w:t>
+        <w:t xml:space="preserve">is, I'm not sure.)</w:t>
       </w:r>
     </w:p>
     <w:p>
@@ -436,7 +484,7 @@
       <w:r>
         <w:t xml:space="preserve"> </w:t>
       </w:r>
-      <w:hyperlink r:id="rId28">
+      <w:hyperlink r:id="rId29">
         <w:r>
           <w:rPr>
             <w:rStyle w:val="Hyperlink"/>
@@ -450,7 +498,7 @@
       <w:r>
         <w:t xml:space="preserve"> </w:t>
       </w:r>
-      <w:hyperlink r:id="rId29">
+      <w:hyperlink r:id="rId30">
         <w:r>
           <w:rPr>
             <w:rStyle w:val="Hyperlink"/>
@@ -476,7 +524,7 @@
       <w:r>
         <w:t xml:space="preserve"> </w:t>
       </w:r>
-      <w:hyperlink r:id="rId30">
+      <w:hyperlink r:id="rId31">
         <w:r>
           <w:rPr>
             <w:rStyle w:val="Hyperlink"/>
@@ -510,11 +558,11 @@
       <w:pPr>
         <w:pStyle w:val="Heading2"/>
       </w:pPr>
-      <w:bookmarkStart w:id="31" w:name="overcoming-the-reproducibility-crisis"/>
+      <w:bookmarkStart w:id="32" w:name="overcoming-the-reproducibility-crisis"/>
+      <w:bookmarkEnd w:id="32"/>
       <w:r>
         <w:t xml:space="preserve">Overcoming the reproducibility crisis</w:t>
       </w:r>
-      <w:bookmarkEnd w:id="31"/>
     </w:p>
     <w:p>
       <w:pPr>
@@ -527,25 +575,7 @@
         <w:t xml:space="preserve"> </w:t>
       </w:r>
       <w:r>
-        <w:t xml:space="preserve">believe there is a</w:t>
-      </w:r>
-      <w:r>
-        <w:t xml:space="preserve"> </w:t>
-      </w:r>
-      <w:r>
-        <w:t xml:space="preserve">“</w:t>
-      </w:r>
-      <w:r>
-        <w:t xml:space="preserve">reproducibility crisis</w:t>
-      </w:r>
-      <w:r>
-        <w:t xml:space="preserve">”</w:t>
-      </w:r>
-      <w:r>
-        <w:t xml:space="preserve"> </w:t>
-      </w:r>
-      <w:r>
-        <w:t xml:space="preserve">in science: i.e. many key</w:t>
+        <w:t xml:space="preserve">believe there is a "reproducibility crisis" in science: i.e. many key</w:t>
       </w:r>
       <w:r>
         <w:t xml:space="preserve"> </w:t>
@@ -557,7 +587,16 @@
         <w:t xml:space="preserve"> </w:t>
       </w:r>
       <w:r>
-        <w:t xml:space="preserve">fail verification when it is done [Baker 2016]. The traditional publishing</w:t>
+        <w:t xml:space="preserve">fail verification when it is done</w:t>
+      </w:r>
+      <w:r>
+        <w:t xml:space="preserve"> </w:t>
+      </w:r>
+      <w:r>
+        <w:t xml:space="preserve">[@Baker2016-wr]</w:t>
+      </w:r>
+      <w:r>
+        <w:t xml:space="preserve">. The traditional publishing</w:t>
       </w:r>
       <w:r>
         <w:t xml:space="preserve"> </w:t>
@@ -598,7 +637,16 @@
         <w:t xml:space="preserve"> </w:t>
       </w:r>
       <w:r>
-        <w:t xml:space="preserve">been the adoption of preregistration papers [Nosek 2018]. These</w:t>
+        <w:t xml:space="preserve">been the adoption of preregistration papers</w:t>
+      </w:r>
+      <w:r>
+        <w:t xml:space="preserve"> </w:t>
+      </w:r>
+      <w:r>
+        <w:t xml:space="preserve">[@Nosek2018-my]</w:t>
+      </w:r>
+      <w:r>
+        <w:t xml:space="preserve">. These</w:t>
       </w:r>
       <w:r>
         <w:t xml:space="preserve"> </w:t>
@@ -726,7 +774,16 @@
         <w:t xml:space="preserve"> </w:t>
       </w:r>
       <w:r>
-        <w:t xml:space="preserve">compliance rates are quite low [Federer et al 2018]. Given that it</w:t>
+        <w:t xml:space="preserve">compliance rates are quite low</w:t>
+      </w:r>
+      <w:r>
+        <w:t xml:space="preserve"> </w:t>
+      </w:r>
+      <w:r>
+        <w:t xml:space="preserve">[@Federer2018-qg]</w:t>
+      </w:r>
+      <w:r>
+        <w:t xml:space="preserve">. Given that it</w:t>
       </w:r>
       <w:r>
         <w:t xml:space="preserve"> </w:t>
@@ -744,37 +801,19 @@
         <w:t xml:space="preserve"> </w:t>
       </w:r>
       <w:r>
-        <w:t xml:space="preserve">rates are perhaps expected. To reward authors for this work,</w:t>
-      </w:r>
-      <w:r>
-        <w:t xml:space="preserve"> </w:t>
-      </w:r>
-      <w:r>
-        <w:t xml:space="preserve">“</w:t>
-      </w:r>
-      <w:r>
-        <w:t xml:space="preserve">data</w:t>
-      </w:r>
-      <w:r>
-        <w:t xml:space="preserve"> </w:t>
-      </w:r>
-      <w:r>
-        <w:t xml:space="preserve">papers</w:t>
-      </w:r>
-      <w:r>
-        <w:t xml:space="preserve">”</w:t>
-      </w:r>
-      <w:r>
-        <w:t xml:space="preserve"> </w:t>
-      </w:r>
-      <w:r>
-        <w:t xml:space="preserve">(a paper that simply describes the data) are becoming more</w:t>
-      </w:r>
-      <w:r>
-        <w:t xml:space="preserve"> </w:t>
-      </w:r>
-      <w:r>
-        <w:t xml:space="preserve">prominent, e.g. in journals like</w:t>
+        <w:t xml:space="preserve">rates are perhaps expected. To reward authors for this work, "data</w:t>
+      </w:r>
+      <w:r>
+        <w:t xml:space="preserve"> </w:t>
+      </w:r>
+      <w:r>
+        <w:t xml:space="preserve">papers" (a paper that simply describes the data) are becoming more</w:t>
+      </w:r>
+      <w:r>
+        <w:t xml:space="preserve"> </w:t>
+      </w:r>
+      <w:r>
+        <w:t xml:space="preserve">prominent, e.g. in journals like</w:t>
       </w:r>
       <w:r>
         <w:t xml:space="preserve"> </w:t>
@@ -866,18 +905,18 @@
         <w:t xml:space="preserve"> </w:t>
       </w:r>
       <w:r>
-        <w:t xml:space="preserve">eLife, F1000Research, … (other examples?).</w:t>
+        <w:t xml:space="preserve">eLife, F1000Research, ... (other examples?).</w:t>
       </w:r>
     </w:p>
     <w:p>
       <w:pPr>
         <w:pStyle w:val="Heading2"/>
       </w:pPr>
-      <w:bookmarkStart w:id="32" w:name="other-recent-innovations-of-note"/>
+      <w:bookmarkStart w:id="33" w:name="other-recent-innovations-of-note"/>
+      <w:bookmarkEnd w:id="33"/>
       <w:r>
         <w:t xml:space="preserve">Other recent innovations of note</w:t>
       </w:r>
-      <w:bookmarkEnd w:id="32"/>
     </w:p>
     <w:p>
       <w:pPr>
@@ -892,7 +931,7 @@
       <w:r>
         <w:t xml:space="preserve"> </w:t>
       </w:r>
-      <w:hyperlink r:id="rId33">
+      <w:hyperlink r:id="rId34">
         <w:r>
           <w:rPr>
             <w:rStyle w:val="Hyperlink"/>
@@ -1012,7 +1051,7 @@
       <w:r>
         <w:t xml:space="preserve"> </w:t>
       </w:r>
-      <w:hyperlink r:id="rId34">
+      <w:hyperlink r:id="rId35">
         <w:r>
           <w:rPr>
             <w:rStyle w:val="Hyperlink"/>
@@ -1024,25 +1063,7 @@
         <w:t xml:space="preserve"> </w:t>
       </w:r>
       <w:r>
-        <w:t xml:space="preserve">allows reviewers to</w:t>
-      </w:r>
-      <w:r>
-        <w:t xml:space="preserve"> </w:t>
-      </w:r>
-      <w:r>
-        <w:t xml:space="preserve">‘</w:t>
-      </w:r>
-      <w:r>
-        <w:t xml:space="preserve">claim</w:t>
-      </w:r>
-      <w:r>
-        <w:t xml:space="preserve">’</w:t>
-      </w:r>
-      <w:r>
-        <w:t xml:space="preserve"> </w:t>
-      </w:r>
-      <w:r>
-        <w:t xml:space="preserve">metadata records on</w:t>
+        <w:t xml:space="preserve">allows reviewers to 'claim' metadata records on</w:t>
       </w:r>
       <w:r>
         <w:t xml:space="preserve"> </w:t>
@@ -1080,7 +1101,7 @@
         <w:t xml:space="preserve"> </w:t>
       </w:r>
       <w:r>
-        <w:t xml:space="preserve">article is formally accepted and e.g. listed on Pubmed. Leading examples of</w:t>
+        <w:t xml:space="preserve">article is formally accepted and e.g. listed on Pubmed. Leading examples of</w:t>
       </w:r>
       <w:r>
         <w:t xml:space="preserve"> </w:t>
@@ -1157,31 +1178,22 @@
         <w:t xml:space="preserve"> </w:t>
       </w:r>
       <w:r>
-        <w:t xml:space="preserve">As editors at top-tier journals</w:t>
-      </w:r>
-      <w:r>
-        <w:t xml:space="preserve"> </w:t>
-      </w:r>
-      <w:r>
-        <w:t xml:space="preserve">‘</w:t>
-      </w:r>
-      <w:r>
-        <w:t xml:space="preserve">desk reject</w:t>
-      </w:r>
-      <w:r>
-        <w:t xml:space="preserve">’</w:t>
-      </w:r>
-      <w:r>
-        <w:t xml:space="preserve"> </w:t>
-      </w:r>
-      <w:r>
-        <w:t xml:space="preserve">most submissions before</w:t>
-      </w:r>
-      <w:r>
-        <w:t xml:space="preserve"> </w:t>
-      </w:r>
-      <w:r>
-        <w:t xml:space="preserve">peer review, this leads to many wasted hours [Budd 2017]. Gradually</w:t>
+        <w:t xml:space="preserve">As editors at top-tier journals 'desk reject' most submissions before</w:t>
+      </w:r>
+      <w:r>
+        <w:t xml:space="preserve"> </w:t>
+      </w:r>
+      <w:r>
+        <w:t xml:space="preserve">peer review, this leads to many wasted hours</w:t>
+      </w:r>
+      <w:r>
+        <w:t xml:space="preserve"> </w:t>
+      </w:r>
+      <w:r>
+        <w:t xml:space="preserve">[@Budd2017-gd]</w:t>
+      </w:r>
+      <w:r>
+        <w:t xml:space="preserve">. Gradually</w:t>
       </w:r>
       <w:r>
         <w:t xml:space="preserve"> </w:t>
@@ -1193,42 +1205,30 @@
         <w:t xml:space="preserve"> </w:t>
       </w:r>
       <w:r>
-        <w:t xml:space="preserve">for initial submissions, instead allowing</w:t>
-      </w:r>
-      <w:r>
-        <w:t xml:space="preserve"> </w:t>
-      </w:r>
-      <w:r>
-        <w:t xml:space="preserve">“</w:t>
-      </w:r>
-      <w:r>
-        <w:t xml:space="preserve">format free</w:t>
-      </w:r>
-      <w:r>
-        <w:t xml:space="preserve">”</w:t>
-      </w:r>
-      <w:r>
-        <w:t xml:space="preserve"> </w:t>
-      </w:r>
-      <w:r>
-        <w:t xml:space="preserve">submissions</w:t>
-      </w:r>
-      <w:r>
-        <w:t xml:space="preserve"> </w:t>
-      </w:r>
-      <w:r>
-        <w:t xml:space="preserve">[Khan 2017; see also https://asntech.github.io/format-free-journals/].</w:t>
+        <w:t xml:space="preserve">for initial submissions, instead allowing "format free" submissions</w:t>
+      </w:r>
+      <w:r>
+        <w:t xml:space="preserve"> </w:t>
+      </w:r>
+      <w:r>
+        <w:t xml:space="preserve">[</w:t>
+      </w:r>
+      <w:r>
+        <w:t xml:space="preserve">@Khan2018-zm</w:t>
+      </w:r>
+      <w:r>
+        <w:t xml:space="preserve">; see also https://asntech.github.io/format-free-journals/].</w:t>
       </w:r>
     </w:p>
     <w:p>
       <w:pPr>
         <w:pStyle w:val="Heading2"/>
       </w:pPr>
-      <w:bookmarkStart w:id="35" w:name="funder-mandates-and-compliance"/>
+      <w:bookmarkStart w:id="36" w:name="funder-mandates-and-compliance"/>
+      <w:bookmarkEnd w:id="36"/>
       <w:r>
         <w:t xml:space="preserve">Funder mandates and compliance</w:t>
       </w:r>
-      <w:bookmarkEnd w:id="35"/>
     </w:p>
     <w:p>
       <w:pPr>
@@ -1259,7 +1259,16 @@
         <w:t xml:space="preserve"> </w:t>
       </w:r>
       <w:r>
-        <w:t xml:space="preserve">WT, as of October 2017 [Larivière and Sugimoto 2018], with compliance</w:t>
+        <w:t xml:space="preserve">WT, as of October 2017</w:t>
+      </w:r>
+      <w:r>
+        <w:t xml:space="preserve"> </w:t>
+      </w:r>
+      <w:r>
+        <w:t xml:space="preserve">[@Lariviere2018-nc]</w:t>
+      </w:r>
+      <w:r>
+        <w:t xml:space="preserve">, with compliance</w:t>
       </w:r>
       <w:r>
         <w:t xml:space="preserve"> </w:t>
@@ -1303,25 +1312,7 @@
         <w:t xml:space="preserve"> </w:t>
       </w:r>
       <w:r>
-        <w:t xml:space="preserve">most traditional journals have established a</w:t>
-      </w:r>
-      <w:r>
-        <w:t xml:space="preserve"> </w:t>
-      </w:r>
-      <w:r>
-        <w:t xml:space="preserve">“</w:t>
-      </w:r>
-      <w:r>
-        <w:t xml:space="preserve">hybrid</w:t>
-      </w:r>
-      <w:r>
-        <w:t xml:space="preserve">”</w:t>
-      </w:r>
-      <w:r>
-        <w:t xml:space="preserve"> </w:t>
-      </w:r>
-      <w:r>
-        <w:t xml:space="preserve">model of</w:t>
+        <w:t xml:space="preserve">most traditional journals have established a "hybrid" model of</w:t>
       </w:r>
       <w:r>
         <w:t xml:space="preserve"> </w:t>
@@ -1333,13 +1324,16 @@
         <w:t xml:space="preserve"> </w:t>
       </w:r>
       <w:r>
-        <w:t xml:space="preserve">[Pinfield et al 2017]. This hybrid model of publishing has shown</w:t>
-      </w:r>
-      <w:r>
-        <w:t xml:space="preserve"> </w:t>
-      </w:r>
-      <w:r>
-        <w:t xml:space="preserve">little signs to date of disappearing, as e.g. funds from Wellcome</w:t>
+        <w:t xml:space="preserve">[@Pinfield2017-qs]</w:t>
+      </w:r>
+      <w:r>
+        <w:t xml:space="preserve">. This hybrid model of publishing has shown</w:t>
+      </w:r>
+      <w:r>
+        <w:t xml:space="preserve"> </w:t>
+      </w:r>
+      <w:r>
+        <w:t xml:space="preserve">little signs to date of disappearing, as e.g. funds from Wellcome</w:t>
       </w:r>
       <w:r>
         <w:t xml:space="preserve"> </w:t>
@@ -1375,25 +1369,16 @@
         <w:t xml:space="preserve"> </w:t>
       </w:r>
       <w:r>
-        <w:t xml:space="preserve">announcement of</w:t>
-      </w:r>
-      <w:r>
-        <w:t xml:space="preserve"> </w:t>
-      </w:r>
-      <w:r>
-        <w:t xml:space="preserve">“</w:t>
-      </w:r>
-      <w:r>
-        <w:t xml:space="preserve">plan S</w:t>
-      </w:r>
-      <w:r>
-        <w:t xml:space="preserve">”</w:t>
-      </w:r>
-      <w:r>
-        <w:t xml:space="preserve"> </w:t>
-      </w:r>
-      <w:r>
-        <w:t xml:space="preserve">[Schiltz 2018], a European initiative to</w:t>
+        <w:t xml:space="preserve">announcement of "plan S"</w:t>
+      </w:r>
+      <w:r>
+        <w:t xml:space="preserve"> </w:t>
+      </w:r>
+      <w:r>
+        <w:t xml:space="preserve">[@Schiltz2018-jn]</w:t>
+      </w:r>
+      <w:r>
+        <w:t xml:space="preserve">, a European initiative to</w:t>
       </w:r>
       <w:r>
         <w:t xml:space="preserve"> </w:t>
@@ -1411,7 +1396,7 @@
         <w:t xml:space="preserve"> </w:t>
       </w:r>
       <w:r>
-        <w:t xml:space="preserve">depend on further implementation details (e.g. the nature of the APC cap, recognition</w:t>
+        <w:t xml:space="preserve">depend on further implementation details (e.g. the nature of the APC cap, recognition</w:t>
       </w:r>
       <w:r>
         <w:t xml:space="preserve"> </w:t>
@@ -1424,11 +1409,11 @@
       <w:pPr>
         <w:pStyle w:val="Heading1"/>
       </w:pPr>
-      <w:bookmarkStart w:id="36" w:name="concluding-remarks"/>
+      <w:bookmarkStart w:id="37" w:name="concluding-remarks"/>
+      <w:bookmarkEnd w:id="37"/>
       <w:r>
         <w:t xml:space="preserve">Concluding remarks</w:t>
       </w:r>
-      <w:bookmarkEnd w:id="36"/>
     </w:p>
     <w:p>
       <w:pPr>
@@ -1441,25 +1426,7 @@
         <w:t xml:space="preserve"> </w:t>
       </w:r>
       <w:r>
-        <w:t xml:space="preserve">to be</w:t>
-      </w:r>
-      <w:r>
-        <w:t xml:space="preserve"> </w:t>
-      </w:r>
-      <w:r>
-        <w:t xml:space="preserve">‘</w:t>
-      </w:r>
-      <w:r>
-        <w:t xml:space="preserve">Bullied into Bad Science</w:t>
-      </w:r>
-      <w:r>
-        <w:t xml:space="preserve">’</w:t>
-      </w:r>
-      <w:r>
-        <w:t xml:space="preserve"> </w:t>
-      </w:r>
-      <w:r>
-        <w:t xml:space="preserve">(http://bulliedintobadscience.org/).</w:t>
+        <w:t xml:space="preserve">to be ‘Bullied into Bad Science’ (http://bulliedintobadscience.org/).</w:t>
       </w:r>
       <w:r>
         <w:t xml:space="preserve"> </w:t>
@@ -1483,19 +1450,7 @@
         <w:t xml:space="preserve"> </w:t>
       </w:r>
       <w:r>
-        <w:t xml:space="preserve">researchers that they currently face in the</w:t>
-      </w:r>
-      <w:r>
-        <w:t xml:space="preserve"> </w:t>
-      </w:r>
-      <w:r>
-        <w:t xml:space="preserve">“</w:t>
-      </w:r>
-      <w:r>
-        <w:t xml:space="preserve">publish or perish</w:t>
-      </w:r>
-      <w:r>
-        <w:t xml:space="preserve">”</w:t>
+        <w:t xml:space="preserve">researchers that they currently face in the "publish or perish"</w:t>
       </w:r>
       <w:r>
         <w:t xml:space="preserve"> </w:t>
@@ -1514,11 +1469,11 @@
       <w:pPr>
         <w:pStyle w:val="Heading1"/>
       </w:pPr>
-      <w:bookmarkStart w:id="37" w:name="glossaryabbreviations"/>
+      <w:bookmarkStart w:id="38" w:name="glossaryabbreviations"/>
+      <w:bookmarkEnd w:id="38"/>
       <w:r>
         <w:t xml:space="preserve">Glossary/abbreviations</w:t>
       </w:r>
-      <w:bookmarkEnd w:id="37"/>
     </w:p>
     <w:p>
       <w:pPr>
@@ -1538,338 +1493,15 @@
       <w:pPr>
         <w:pStyle w:val="Heading1"/>
       </w:pPr>
-      <w:bookmarkStart w:id="38" w:name="references"/>
+      <w:bookmarkStart w:id="39" w:name="references"/>
+      <w:bookmarkEnd w:id="39"/>
       <w:r>
         <w:t xml:space="preserve">References</w:t>
-      </w:r>
-      <w:bookmarkEnd w:id="38"/>
-    </w:p>
-    <w:p>
-      <w:pPr>
-        <w:pStyle w:val="FirstParagraph"/>
-      </w:pPr>
-      <w:r>
-        <w:t xml:space="preserve">Baker M (2016) 1,500 scientists lift the lid on</w:t>
-      </w:r>
-      <w:r>
-        <w:t xml:space="preserve"> </w:t>
-      </w:r>
-      <w:r>
-        <w:t xml:space="preserve">reproducibility. Nature 533:452–454 Available at:</w:t>
-      </w:r>
-      <w:r>
-        <w:t xml:space="preserve"> </w:t>
-      </w:r>
-      <w:r>
-        <w:t xml:space="preserve">http://dx.doi.org/10.1038/533452a</w:t>
-      </w:r>
-    </w:p>
-    <w:p>
-      <w:pPr>
-        <w:pStyle w:val="BodyText"/>
-      </w:pPr>
-      <w:r>
-        <w:t xml:space="preserve">Brenner S (1995) Loose end. Curr Biol 5:568 Available at:</w:t>
-      </w:r>
-      <w:r>
-        <w:t xml:space="preserve"> </w:t>
-      </w:r>
-      <w:r>
-        <w:t xml:space="preserve">http://www.sciencedirect.com/science/article/pii/S096098229500109X</w:t>
-      </w:r>
-    </w:p>
-    <w:p>
-      <w:pPr>
-        <w:pStyle w:val="BodyText"/>
-      </w:pPr>
-      <w:r>
-        <w:t xml:space="preserve">Budd J (2017) Publishing: Reformatting wastes public funds. Nature</w:t>
-      </w:r>
-      <w:r>
-        <w:t xml:space="preserve"> </w:t>
-      </w:r>
-      <w:r>
-        <w:t xml:space="preserve">543:40 Available at: http://dx.doi.org/10.1038/543040e</w:t>
-      </w:r>
-    </w:p>
-    <w:p>
-      <w:pPr>
-        <w:pStyle w:val="BodyText"/>
-      </w:pPr>
-      <w:r>
-        <w:t xml:space="preserve">Else H (2018) Radical open-access plan could spell end to journal</w:t>
-      </w:r>
-      <w:r>
-        <w:t xml:space="preserve"> </w:t>
-      </w:r>
-      <w:r>
-        <w:t xml:space="preserve">subscriptions. Nature 561:17–18 Available at:</w:t>
-      </w:r>
-      <w:r>
-        <w:t xml:space="preserve"> </w:t>
-      </w:r>
-      <w:r>
-        <w:t xml:space="preserve">http://dx.doi.org/10.1038/d41586-018-06178-7</w:t>
-      </w:r>
-    </w:p>
-    <w:p>
-      <w:pPr>
-        <w:pStyle w:val="BodyText"/>
-      </w:pPr>
-      <w:r>
-        <w:t xml:space="preserve">Federer LM, Belter CW, Joubert DJ, Livinski A, Lu Y-L, Snyders LN,</w:t>
-      </w:r>
-      <w:r>
-        <w:t xml:space="preserve"> </w:t>
-      </w:r>
-      <w:r>
-        <w:t xml:space="preserve">Thompson H (2018) Data sharing in PLOS ONE: An analysis of Data</w:t>
-      </w:r>
-      <w:r>
-        <w:t xml:space="preserve"> </w:t>
-      </w:r>
-      <w:r>
-        <w:t xml:space="preserve">Availability Statements. PLoS One 13:e0194768 Available at:</w:t>
-      </w:r>
-      <w:r>
-        <w:t xml:space="preserve"> </w:t>
-      </w:r>
-      <w:r>
-        <w:t xml:space="preserve">http://dx.doi.org/10.1371/journal.pone.0194768</w:t>
-      </w:r>
-    </w:p>
-    <w:p>
-      <w:pPr>
-        <w:pStyle w:val="BodyText"/>
-      </w:pPr>
-      <w:r>
-        <w:t xml:space="preserve">Ginsparg P (2017) Preprint Déjà Vu: an FAQ. arXiv [csDL] Available at:</w:t>
-      </w:r>
-      <w:r>
-        <w:t xml:space="preserve"> </w:t>
-      </w:r>
-      <w:r>
-        <w:t xml:space="preserve">https://arxiv.org/abs/1706.04188</w:t>
-      </w:r>
-    </w:p>
-    <w:p>
-      <w:pPr>
-        <w:pStyle w:val="BodyText"/>
-      </w:pPr>
-      <w:r>
-        <w:t xml:space="preserve">Khan A, Montenegro-Montero A, Mathelier A (2018) Put science first and</w:t>
-      </w:r>
-      <w:r>
-        <w:t xml:space="preserve"> </w:t>
-      </w:r>
-      <w:r>
-        <w:t xml:space="preserve">formatting later. EMBO Rep 19 Available at:</w:t>
-      </w:r>
-      <w:r>
-        <w:t xml:space="preserve"> </w:t>
-      </w:r>
-      <w:r>
-        <w:t xml:space="preserve">http://dx.doi.org/10.15252/embr.201845731</w:t>
-      </w:r>
-    </w:p>
-    <w:p>
-      <w:pPr>
-        <w:pStyle w:val="BodyText"/>
-      </w:pPr>
-      <w:r>
-        <w:t xml:space="preserve">Larivière V, Sugimoto CR (2018) Do authors comply when funders enforce</w:t>
-      </w:r>
-      <w:r>
-        <w:t xml:space="preserve"> </w:t>
-      </w:r>
-      <w:r>
-        <w:t xml:space="preserve">open access to research? Nature 562:483 Available at:</w:t>
-      </w:r>
-      <w:r>
-        <w:t xml:space="preserve"> </w:t>
-      </w:r>
-      <w:r>
-        <w:t xml:space="preserve">https://www.nature.com/articles/d41586-018-07101-w</w:t>
-      </w:r>
-    </w:p>
-    <w:p>
-      <w:pPr>
-        <w:pStyle w:val="BodyText"/>
-      </w:pPr>
-      <w:r>
-        <w:t xml:space="preserve">Nosek BA, Ebersole CR, DeHaven AC, Mellor DT (2018) The</w:t>
-      </w:r>
-      <w:r>
-        <w:t xml:space="preserve"> </w:t>
-      </w:r>
-      <w:r>
-        <w:t xml:space="preserve">preregistration revolution. Proc Natl Acad Sci U S A 115:2600–2606</w:t>
-      </w:r>
-      <w:r>
-        <w:t xml:space="preserve"> </w:t>
-      </w:r>
-      <w:r>
-        <w:t xml:space="preserve">Available at: http://dx.doi.org/10.1073/pnas.1708274114</w:t>
-      </w:r>
-    </w:p>
-    <w:p>
-      <w:pPr>
-        <w:pStyle w:val="BodyText"/>
-      </w:pPr>
-      <w:r>
-        <w:t xml:space="preserve">Schiltz M (2018) Science without publication paywalls: cOAlition S for</w:t>
-      </w:r>
-      <w:r>
-        <w:t xml:space="preserve"> </w:t>
-      </w:r>
-      <w:r>
-        <w:t xml:space="preserve">the realisation of full and immediate Open Access. PLoS Biol</w:t>
-      </w:r>
-      <w:r>
-        <w:t xml:space="preserve"> </w:t>
-      </w:r>
-      <w:r>
-        <w:t xml:space="preserve">16:e3000031 Available at:</w:t>
-      </w:r>
-      <w:r>
-        <w:t xml:space="preserve"> </w:t>
-      </w:r>
-      <w:r>
-        <w:t xml:space="preserve">http://dx.doi.org/10.1371/journal.pbio.3000031</w:t>
-      </w:r>
-    </w:p>
-    <w:p>
-      <w:pPr>
-        <w:pStyle w:val="Heading1"/>
-      </w:pPr>
-      <w:bookmarkStart w:id="39" w:name="notes-not-for-paper"/>
-      <w:r>
-        <w:t xml:space="preserve">notes (not for paper)</w:t>
-      </w:r>
-      <w:bookmarkEnd w:id="39"/>
-    </w:p>
-    <w:p>
-      <w:pPr>
-        <w:pStyle w:val="FirstParagraph"/>
-      </w:pPr>
-      <w:r>
-        <w:t xml:space="preserve">removed text about overlay journal…</w:t>
-      </w:r>
-      <w:r>
-        <w:t xml:space="preserve"> </w:t>
-      </w:r>
-      <w:r>
-        <w:t xml:space="preserve">BioRxiv can even be used as the substrate for an overlay journal</w:t>
-      </w:r>
-      <w:r>
-        <w:t xml:space="preserve"> </w:t>
-      </w:r>
-      <w:r>
-        <w:t xml:space="preserve">(example?), and we look forward to the creation of prominent diamond</w:t>
-      </w:r>
-      <w:r>
-        <w:t xml:space="preserve"> </w:t>
-      </w:r>
-      <w:r>
-        <w:t xml:space="preserve">OA overlay journals in the life sciences.</w:t>
-      </w:r>
-    </w:p>
-    <w:p>
-      <w:pPr>
-        <w:pStyle w:val="BodyText"/>
-      </w:pPr>
-      <w:r>
-        <w:rPr>
-          <w:b/>
-        </w:rPr>
-        <w:t xml:space="preserve">Badges</w:t>
-      </w:r>
-      <w:r>
-        <w:t xml:space="preserve"> </w:t>
-      </w:r>
-      <w:r>
-        <w:t xml:space="preserve">to promote sharing of resources, rather than just the</w:t>
-      </w:r>
-      <w:r>
-        <w:t xml:space="preserve"> </w:t>
-      </w:r>
-      <w:r>
-        <w:t xml:space="preserve">papers. e.g. mention data papers? (Not sure whether to include</w:t>
-      </w:r>
-      <w:r>
-        <w:t xml:space="preserve"> </w:t>
-      </w:r>
-      <w:r>
-        <w:t xml:space="preserve">this.) (Ross: I’m not that enthused about badges https://blogs.plos.org/absolutely-maybe/2017/08/29/bias-in-open-science-advocacy-the-case-of-article-badges-for-data-sharing/ )</w:t>
-      </w:r>
-    </w:p>
-    <w:p>
-      <w:pPr>
-        <w:pStyle w:val="BodyText"/>
-      </w:pPr>
-      <w:r>
-        <w:t xml:space="preserve">ORCID This will undoubtedly help reduce many types of authorship fraud (cite http://nautil.us/issue/42/fakes/why-fake-data-when-you-can-fake-a-scientist ?)</w:t>
-      </w:r>
-    </w:p>
-    <w:p>
-      <w:pPr>
-        <w:pStyle w:val="BodyText"/>
-      </w:pPr>
-      <w:r>
-        <w:t xml:space="preserve">Crossref can now register DOIs for peer</w:t>
-      </w:r>
-      <w:r>
-        <w:t xml:space="preserve"> </w:t>
-      </w:r>
-      <w:r>
-        <w:t xml:space="preserve">review reports as a distinct content type, and formally link these to</w:t>
-      </w:r>
-      <w:r>
-        <w:t xml:space="preserve"> </w:t>
-      </w:r>
-      <w:r>
-        <w:t xml:space="preserve">the DOIs of the articles they review</w:t>
-      </w:r>
-      <w:r>
-        <w:t xml:space="preserve"> </w:t>
-      </w:r>
-      <w:r>
-        <w:t xml:space="preserve">(https://www.crossref.org/news/2018-06-05-introducing-metadata-for-peer-review/).</w:t>
-      </w:r>
-    </w:p>
-    <w:p>
-      <w:pPr>
-        <w:pStyle w:val="BodyText"/>
-      </w:pPr>
-      <w:r>
-        <w:t xml:space="preserve">Nice figure for preprint usage at: http://www.prepubmed.org/monthly_stats/</w:t>
-      </w:r>
-      <w:r>
-        <w:t xml:space="preserve"> </w:t>
-      </w:r>
-      <w:r>
-        <w:t xml:space="preserve">Anon (2017) Are preprints the future of biology? A survival guide for</w:t>
-      </w:r>
-      <w:r>
-        <w:t xml:space="preserve"> </w:t>
-      </w:r>
-      <w:r>
-        <w:t xml:space="preserve">scientists. Science | AAAS Available at:</w:t>
-      </w:r>
-      <w:r>
-        <w:t xml:space="preserve"> </w:t>
-      </w:r>
-      <w:r>
-        <w:t xml:space="preserve">https://www.sciencemag.org/news/2017/09/are-preprints-future-biology-survival-guide-scientists</w:t>
       </w:r>
     </w:p>
     <w:sectPr/>
   </w:body>
 </w:document>
-</file>
-
-<file path=word/comments.xml><?xml version="1.0" encoding="utf-8"?>
-<w:comments xmlns:w="http://schemas.openxmlformats.org/wordprocessingml/2006/main" xmlns:m="http://schemas.openxmlformats.org/officeDocument/2006/math" xmlns:r="http://schemas.openxmlformats.org/officeDocument/2006/relationships" xmlns:o="urn:schemas-microsoft-com:office:office" xmlns:v="urn:schemas-microsoft-com:vml" xmlns:w10="urn:schemas-microsoft-com:office:word" xmlns:a="http://schemas.openxmlformats.org/drawingml/2006/main" xmlns:pic="http://schemas.openxmlformats.org/drawingml/2006/picture" xmlns:wp="http://schemas.openxmlformats.org/drawingml/2006/wordprocessingDrawing"/>
 </file>
 
 <file path=word/footnotes.xml><?xml version="1.0" encoding="utf-8"?>
@@ -1893,8 +1525,8 @@
 
 <file path=word/numbering.xml><?xml version="1.0" encoding="utf-8"?>
 <w:numbering xmlns:w="http://schemas.openxmlformats.org/wordprocessingml/2006/main">
-  <w:abstractNum w:abstractNumId="990">
-    <w:nsid w:val="170cd2de"/>
+  <w:abstractNum w:abstractNumId="0">
+    <w:nsid w:val="e17f69ba"/>
     <w:multiLevelType w:val="multilevel"/>
     <w:lvl w:ilvl="0">
       <w:numFmt w:val="bullet"/>
@@ -1973,31 +1605,9 @@
         <w:ind w:left="4800" w:hanging="480"/>
       </w:pPr>
     </w:lvl>
-    <w:lvl w:ilvl="7">
-      <w:numFmt w:val="bullet"/>
-      <w:lvlText w:val=" "/>
-      <w:lvlJc w:val="left"/>
-      <w:pPr>
-        <w:tabs>
-          <w:tab w:val="num" w:pos="5040"/>
-        </w:tabs>
-        <w:ind w:left="5520" w:hanging="480"/>
-      </w:pPr>
-    </w:lvl>
-    <w:lvl w:ilvl="8">
-      <w:numFmt w:val="bullet"/>
-      <w:lvlText w:val=" "/>
-      <w:lvlJc w:val="left"/>
-      <w:pPr>
-        <w:tabs>
-          <w:tab w:val="num" w:pos="5760"/>
-        </w:tabs>
-        <w:ind w:left="6240" w:hanging="480"/>
-      </w:pPr>
-    </w:lvl>
   </w:abstractNum>
   <w:abstractNum w:abstractNumId="990">
-    <w:nsid w:val="2c1ae401"/>
+    <w:nsid w:val="182c06a8"/>
     <w:multiLevelType w:val="multilevel"/>
     <w:lvl w:ilvl="0">
       <w:numFmt w:val="bullet"/>
@@ -2076,31 +1686,9 @@
         <w:ind w:left="4800" w:hanging="480"/>
       </w:pPr>
     </w:lvl>
-    <w:lvl w:ilvl="7">
-      <w:numFmt w:val="bullet"/>
-      <w:lvlText w:val=" "/>
-      <w:lvlJc w:val="left"/>
-      <w:pPr>
-        <w:tabs>
-          <w:tab w:val="num" w:pos="5040"/>
-        </w:tabs>
-        <w:ind w:left="5520" w:hanging="480"/>
-      </w:pPr>
-    </w:lvl>
-    <w:lvl w:ilvl="8">
-      <w:numFmt w:val="bullet"/>
-      <w:lvlText w:val=" "/>
-      <w:lvlJc w:val="left"/>
-      <w:pPr>
-        <w:tabs>
-          <w:tab w:val="num" w:pos="5760"/>
-        </w:tabs>
-        <w:ind w:left="6240" w:hanging="480"/>
-      </w:pPr>
-    </w:lvl>
   </w:abstractNum>
   <w:abstractNum w:abstractNumId="991">
-    <w:nsid w:val="ea454b4c"/>
+    <w:nsid w:val="a8d15b66"/>
     <w:multiLevelType w:val="multilevel"/>
     <w:lvl w:ilvl="0">
       <w:numFmt w:val="bullet"/>
@@ -2179,31 +1767,9 @@
         <w:ind w:left="4800" w:hanging="480"/>
       </w:pPr>
     </w:lvl>
-    <w:lvl w:ilvl="7">
-      <w:numFmt w:val="bullet"/>
-      <w:lvlText w:val="–"/>
-      <w:lvlJc w:val="left"/>
-      <w:pPr>
-        <w:tabs>
-          <w:tab w:val="num" w:pos="5040"/>
-        </w:tabs>
-        <w:ind w:left="5520" w:hanging="480"/>
-      </w:pPr>
-    </w:lvl>
-    <w:lvl w:ilvl="8">
-      <w:numFmt w:val="bullet"/>
-      <w:lvlText w:val="•"/>
-      <w:lvlJc w:val="left"/>
-      <w:pPr>
-        <w:tabs>
-          <w:tab w:val="num" w:pos="5760"/>
-        </w:tabs>
-        <w:ind w:left="6240" w:hanging="480"/>
-      </w:pPr>
-    </w:lvl>
   </w:abstractNum>
-  <w:num w:numId="1000">
-    <w:abstractNumId w:val="990"/>
+  <w:num w:numId="1">
+    <w:abstractNumId w:val="0"/>
   </w:num>
   <w:num w:numId="1000">
     <w:abstractNumId w:val="990"/>
@@ -2467,66 +2033,6 @@
       <w:szCs w:val="24"/>
     </w:rPr>
   </w:style>
-  <w:style w:type="paragraph" w:styleId="Heading7">
-    <w:name w:val="Heading 7"/>
-    <w:basedOn w:val="Normal"/>
-    <w:next w:val="BodyText"/>
-    <w:uiPriority w:val="9"/>
-    <w:unhideWhenUsed/>
-    <w:qFormat/>
-    <w:pPr>
-      <w:keepNext/>
-      <w:keepLines/>
-      <w:spacing w:before="200" w:after="0"/>
-      <w:outlineLvl w:val="6"/>
-    </w:pPr>
-    <w:rPr>
-      <w:rFonts w:asciiTheme="majorHAnsi" w:eastAsiaTheme="majorEastAsia" w:hAnsiTheme="majorHAnsi" w:cstheme="majorBidi"/>
-      <w:color w:val="4F81BD" w:themeColor="accent1"/>
-      <w:sz w:val="24"/>
-      <w:szCs w:val="24"/>
-    </w:rPr>
-  </w:style>
-  <w:style w:type="paragraph" w:styleId="Heading8">
-    <w:name w:val="Heading 8"/>
-    <w:basedOn w:val="Normal"/>
-    <w:next w:val="BodyText"/>
-    <w:uiPriority w:val="9"/>
-    <w:unhideWhenUsed/>
-    <w:qFormat/>
-    <w:pPr>
-      <w:keepNext/>
-      <w:keepLines/>
-      <w:spacing w:before="200" w:after="0"/>
-      <w:outlineLvl w:val="7"/>
-    </w:pPr>
-    <w:rPr>
-      <w:rFonts w:asciiTheme="majorHAnsi" w:eastAsiaTheme="majorEastAsia" w:hAnsiTheme="majorHAnsi" w:cstheme="majorBidi"/>
-      <w:color w:val="4F81BD" w:themeColor="accent1"/>
-      <w:sz w:val="24"/>
-      <w:szCs w:val="24"/>
-    </w:rPr>
-  </w:style>
-  <w:style w:type="paragraph" w:styleId="Heading9">
-    <w:name w:val="Heading 9"/>
-    <w:basedOn w:val="Normal"/>
-    <w:next w:val="BodyText"/>
-    <w:uiPriority w:val="9"/>
-    <w:unhideWhenUsed/>
-    <w:qFormat/>
-    <w:pPr>
-      <w:keepNext/>
-      <w:keepLines/>
-      <w:spacing w:before="200" w:after="0"/>
-      <w:outlineLvl w:val="8"/>
-    </w:pPr>
-    <w:rPr>
-      <w:rFonts w:asciiTheme="majorHAnsi" w:eastAsiaTheme="majorEastAsia" w:hAnsiTheme="majorHAnsi" w:cstheme="majorBidi"/>
-      <w:color w:val="4F81BD" w:themeColor="accent1"/>
-      <w:sz w:val="24"/>
-      <w:szCs w:val="24"/>
-    </w:rPr>
-  </w:style>
   <w:style w:type="paragraph" w:styleId="BlockText">
     <w:name w:val="Block Text"/>
     <w:basedOn w:val="BodyText"/>
@@ -2558,9 +2064,8 @@
     <w:semiHidden/>
     <w:unhideWhenUsed/>
   </w:style>
-  <w:style w:type="table" w:default="1" w:styleId="Table">
-    <w:name w:val="Table"/>
-    <w:basedOn w:val="TableNormal"/>
+  <w:style w:type="table" w:default="1" w:styleId="TableNormal">
+    <w:name w:val="Normal Table"/>
     <w:semiHidden/>
     <w:unhideWhenUsed/>
     <w:qFormat/>
@@ -2617,8 +2122,8 @@
     <w:name w:val="Figure"/>
     <w:basedOn w:val="Normal"/>
   </w:style>
-  <w:style w:type="paragraph" w:customStyle="1" w:styleId="CaptionedFigure">
-    <w:name w:val="Captioned Figure"/>
+  <w:style w:type="paragraph" w:customStyle="1" w:styleId="FigureWithCaption">
+    <w:name w:val="Figure with Caption"/>
     <w:basedOn w:val="Figure"/>
     <w:pPr>
       <w:keepNext/>

</xml_diff>